<commit_message>
Initial retro forecasts for subtype specific historical average
</commit_message>
<xml_diff>
--- a/Planning Documents/Possible Model Features.docx
+++ b/Planning Documents/Possible Model Features.docx
@@ -350,10 +350,7 @@
           <w:tcPr>
             <w:tcW w:w="4675" w:type="dxa"/>
           </w:tcPr>
-          <w:p>
-            <w:bookmarkStart w:id="0" w:name="_GoBack"/>
-            <w:bookmarkEnd w:id="0"/>
-          </w:p>
+          <w:p/>
         </w:tc>
         <w:tc>
           <w:tcPr>
@@ -468,6 +465,204 @@
         <w:t>Check how US data compares to regional data – probably just linear combination so can come up with weights from beta coefficients from simple linear model</w:t>
       </w:r>
     </w:p>
+    <w:p/>
+    <w:p>
+      <w:pPr>
+        <w:rPr>
+          <w:b/>
+        </w:rPr>
+      </w:pPr>
+      <w:r>
+        <w:rPr>
+          <w:b/>
+        </w:rPr>
+        <w:t>Possible models to include</w:t>
+      </w:r>
+    </w:p>
+    <w:tbl>
+      <w:tblPr>
+        <w:tblStyle w:val="TableGrid"/>
+        <w:tblW w:w="0" w:type="auto"/>
+        <w:tblLook w:val="04A0" w:firstRow="1" w:lastRow="0" w:firstColumn="1" w:lastColumn="0" w:noHBand="0" w:noVBand="1"/>
+      </w:tblPr>
+      <w:tblGrid>
+        <w:gridCol w:w="1347"/>
+        <w:gridCol w:w="1541"/>
+        <w:gridCol w:w="3340"/>
+        <w:gridCol w:w="3122"/>
+      </w:tblGrid>
+      <w:tr>
+        <w:tc>
+          <w:tcPr>
+            <w:tcW w:w="1347" w:type="dxa"/>
+          </w:tcPr>
+          <w:p>
+            <w:r>
+              <w:t>Model</w:t>
+            </w:r>
+          </w:p>
+        </w:tc>
+        <w:tc>
+          <w:tcPr>
+            <w:tcW w:w="1541" w:type="dxa"/>
+          </w:tcPr>
+          <w:p>
+            <w:r>
+              <w:t>Data needed</w:t>
+            </w:r>
+          </w:p>
+        </w:tc>
+        <w:tc>
+          <w:tcPr>
+            <w:tcW w:w="3340" w:type="dxa"/>
+          </w:tcPr>
+          <w:p>
+            <w:r>
+              <w:t>How to make</w:t>
+            </w:r>
+          </w:p>
+        </w:tc>
+        <w:tc>
+          <w:tcPr>
+            <w:tcW w:w="3122" w:type="dxa"/>
+          </w:tcPr>
+          <w:p>
+            <w:r>
+              <w:t>Status</w:t>
+            </w:r>
+          </w:p>
+        </w:tc>
+      </w:tr>
+      <w:tr>
+        <w:tc>
+          <w:tcPr>
+            <w:tcW w:w="1347" w:type="dxa"/>
+          </w:tcPr>
+          <w:p>
+            <w:r>
+              <w:t>Weighted historical average</w:t>
+            </w:r>
+          </w:p>
+        </w:tc>
+        <w:tc>
+          <w:tcPr>
+            <w:tcW w:w="1541" w:type="dxa"/>
+          </w:tcPr>
+          <w:p>
+            <w:proofErr w:type="spellStart"/>
+            <w:r>
+              <w:t>ILINet</w:t>
+            </w:r>
+            <w:proofErr w:type="spellEnd"/>
+            <w:r>
+              <w:t>, virologic data</w:t>
+            </w:r>
+          </w:p>
+        </w:tc>
+        <w:tc>
+          <w:tcPr>
+            <w:tcW w:w="3340" w:type="dxa"/>
+          </w:tcPr>
+          <w:p>
+            <w:r>
+              <w:t xml:space="preserve">Create historical average models for H1 and H3 seasons. </w:t>
+            </w:r>
+          </w:p>
+          <w:p>
+            <w:r>
+              <w:t>For each week, weight H1/H3 null models by cumulative % of samples testing for each</w:t>
+            </w:r>
+            <w:bookmarkStart w:id="0" w:name="_GoBack"/>
+            <w:bookmarkEnd w:id="0"/>
+          </w:p>
+        </w:tc>
+        <w:tc>
+          <w:tcPr>
+            <w:tcW w:w="3122" w:type="dxa"/>
+          </w:tcPr>
+          <w:p/>
+        </w:tc>
+      </w:tr>
+      <w:tr>
+        <w:tc>
+          <w:tcPr>
+            <w:tcW w:w="1347" w:type="dxa"/>
+          </w:tcPr>
+          <w:p/>
+        </w:tc>
+        <w:tc>
+          <w:tcPr>
+            <w:tcW w:w="1541" w:type="dxa"/>
+          </w:tcPr>
+          <w:p/>
+        </w:tc>
+        <w:tc>
+          <w:tcPr>
+            <w:tcW w:w="3340" w:type="dxa"/>
+          </w:tcPr>
+          <w:p/>
+        </w:tc>
+        <w:tc>
+          <w:tcPr>
+            <w:tcW w:w="3122" w:type="dxa"/>
+          </w:tcPr>
+          <w:p/>
+        </w:tc>
+      </w:tr>
+      <w:tr>
+        <w:tc>
+          <w:tcPr>
+            <w:tcW w:w="1347" w:type="dxa"/>
+          </w:tcPr>
+          <w:p/>
+        </w:tc>
+        <w:tc>
+          <w:tcPr>
+            <w:tcW w:w="1541" w:type="dxa"/>
+          </w:tcPr>
+          <w:p/>
+        </w:tc>
+        <w:tc>
+          <w:tcPr>
+            <w:tcW w:w="3340" w:type="dxa"/>
+          </w:tcPr>
+          <w:p/>
+        </w:tc>
+        <w:tc>
+          <w:tcPr>
+            <w:tcW w:w="3122" w:type="dxa"/>
+          </w:tcPr>
+          <w:p/>
+        </w:tc>
+      </w:tr>
+      <w:tr>
+        <w:tc>
+          <w:tcPr>
+            <w:tcW w:w="1347" w:type="dxa"/>
+          </w:tcPr>
+          <w:p/>
+        </w:tc>
+        <w:tc>
+          <w:tcPr>
+            <w:tcW w:w="1541" w:type="dxa"/>
+          </w:tcPr>
+          <w:p/>
+        </w:tc>
+        <w:tc>
+          <w:tcPr>
+            <w:tcW w:w="3340" w:type="dxa"/>
+          </w:tcPr>
+          <w:p/>
+        </w:tc>
+        <w:tc>
+          <w:tcPr>
+            <w:tcW w:w="3122" w:type="dxa"/>
+          </w:tcPr>
+          <w:p/>
+        </w:tc>
+      </w:tr>
+    </w:tbl>
+    <w:p/>
     <w:p/>
     <w:p>
       <w:pPr>

</xml_diff>